<commit_message>
PDF output is working!
</commit_message>
<xml_diff>
--- a/output/Bradley_Baysinger_Microsoft_UI.docx
+++ b/output/Bradley_Baysinger_Microsoft_UI.docx
@@ -411,7 +411,7 @@
         <w:t xml:space="preserve"> </w:t>
       </w:r>
       <w:r>
-        <w:t xml:space="preserve">polish across marketing, SaaS, and game-adjacent projects.</w:t>
+        <w:t xml:space="preserve">polish across marketing, and game-adjacent projects.</w:t>
       </w:r>
     </w:p>
     <w:p>
@@ -1250,19 +1250,19 @@
         <w:t xml:space="preserve"> </w:t>
       </w:r>
       <w:r>
-        <w:t xml:space="preserve">entertainment brands, using HTML5, CSS3/SCSS, JavaScript,</w:t>
-      </w:r>
-      <w:r>
-        <w:t xml:space="preserve"> </w:t>
-      </w:r>
-      <w:r>
-        <w:t xml:space="preserve">SolidJS-inspired component patterns, and custom animation systems to</w:t>
-      </w:r>
-      <w:r>
-        <w:t xml:space="preserve"> </w:t>
-      </w:r>
-      <w:r>
-        <w:t xml:space="preserve">deliver polished experiences for desktop and mobile.</w:t>
+        <w:t xml:space="preserve">entertainment brands, using HTML5, CSS3/SCSS, JavaScript, and custom</w:t>
+      </w:r>
+      <w:r>
+        <w:t xml:space="preserve"> </w:t>
+      </w:r>
+      <w:r>
+        <w:t xml:space="preserve">animation systems to deliver polished experiences for desktop and</w:t>
+      </w:r>
+      <w:r>
+        <w:t xml:space="preserve"> </w:t>
+      </w:r>
+      <w:r>
+        <w:t xml:space="preserve">mobile.</w:t>
       </w:r>
       <w:r>
         <w:br/>

</xml_diff>